<commit_message>
updated a line in my resume.
</commit_message>
<xml_diff>
--- a/assets/aboutme/CurrentResume.docx
+++ b/assets/aboutme/CurrentResume.docx
@@ -399,7 +399,7 @@
               </wp:anchor>
             </w:drawing>
           </mc:Choice>
-          <mc:Fallback xmlns:sl="http://schemas.openxmlformats.org/schemaLibrary/2006/main" xmlns:a="http://schemas.openxmlformats.org/drawingml/2006/main" xmlns:pic="http://schemas.openxmlformats.org/drawingml/2006/picture" xmlns:c="http://schemas.openxmlformats.org/drawingml/2006/chart" xmlns:lc="http://schemas.openxmlformats.org/drawingml/2006/lockedCanvas" xmlns:dgm="http://schemas.openxmlformats.org/drawingml/2006/diagram" xmlns:w16du="http://schemas.microsoft.com/office/word/2023/wordml/word16du">
+          <mc:Fallback xmlns:w16du="http://schemas.microsoft.com/office/word/2023/wordml/word16du" xmlns:dgm="http://schemas.openxmlformats.org/drawingml/2006/diagram" xmlns:lc="http://schemas.openxmlformats.org/drawingml/2006/lockedCanvas" xmlns:c="http://schemas.openxmlformats.org/drawingml/2006/chart" xmlns:pic="http://schemas.openxmlformats.org/drawingml/2006/picture" xmlns:a="http://schemas.openxmlformats.org/drawingml/2006/main" xmlns:sl="http://schemas.openxmlformats.org/schemaLibrary/2006/main">
             <w:drawing>
               <wp:anchor allowOverlap="1" behindDoc="0" distB="0" distT="0" distL="114300" distR="114300" hidden="0" layoutInCell="1" locked="0" relativeHeight="0" simplePos="0">
                 <wp:simplePos x="0" y="0"/>
@@ -582,49 +582,7 @@
           <w:sz w:val="28"/>
           <w:szCs w:val="28"/>
         </w:rPr>
-        <w:t xml:space="preserve">MySQL, HTML, CSS, C#, </w:t>
-      </w:r>
-      <w:r>
-        <w:rPr>
-          <w:sz w:val="28"/>
-          <w:szCs w:val="28"/>
-        </w:rPr>
-        <w:t xml:space="preserve">PL/SQL, PL/pgSQL, </w:t>
-      </w:r>
-      <w:r>
-        <w:rPr>
-          <w:sz w:val="28"/>
-          <w:szCs w:val="28"/>
-        </w:rPr>
-        <w:t>Python, C++</w:t>
-      </w:r>
-      <w:r>
-        <w:rPr>
-          <w:sz w:val="28"/>
-          <w:szCs w:val="28"/>
-        </w:rPr>
-        <w:t>,</w:t>
-      </w:r>
-      <w:r>
-        <w:rPr>
-          <w:sz w:val="28"/>
-          <w:szCs w:val="28"/>
-        </w:rPr>
-        <w:t xml:space="preserve">React Native, </w:t>
-      </w:r>
-      <w:r>
-        <w:rPr>
-          <w:sz w:val="28"/>
-          <w:szCs w:val="28"/>
-        </w:rPr>
-        <w:t>Node.js,</w:t>
-      </w:r>
-      <w:r>
-        <w:rPr>
-          <w:sz w:val="28"/>
-          <w:szCs w:val="28"/>
-        </w:rPr>
-        <w:t xml:space="preserve"> Spanish (Fluent)</w:t>
+        <w:t>MySQL, HTML, CSS, C#, PL/SQL (read and debug), PL/pgSQL (read and debug), Python, C++, React Native, Node.js, Spanish (Fluent)</w:t>
       </w:r>
     </w:p>
     <w:p>

</xml_diff>